<commit_message>
just updating the repo
</commit_message>
<xml_diff>
--- a/Hardware/v1AdafruitBLE/Components/Component math.docx
+++ b/Hardware/v1AdafruitBLE/Components/Component math.docx
@@ -4,13 +4,8 @@
   <w:body>
     <w:p>
       <w:r>
-        <w:t xml:space="preserve">Component </w:t>
-      </w:r>
-      <w:proofErr w:type="spellStart"/>
-      <w:r>
-        <w:t>maths</w:t>
-      </w:r>
-      <w:proofErr w:type="spellEnd"/>
+        <w:t>Component maths</w:t>
+      </w:r>
     </w:p>
     <w:p/>
     <w:p/>
@@ -478,7 +473,6 @@
                 <w:color w:val="000000"/>
               </w:rPr>
             </w:pPr>
-            <w:proofErr w:type="spellStart"/>
             <w:r>
               <w:rPr>
                 <w:rFonts w:ascii="Calibri" w:eastAsia="Times New Roman" w:hAnsi="Calibri"/>
@@ -486,7 +480,6 @@
               </w:rPr>
               <w:t>uA</w:t>
             </w:r>
-            <w:proofErr w:type="spellEnd"/>
           </w:p>
         </w:tc>
         <w:tc>
@@ -2853,23 +2846,7 @@
           <w:sz w:val="26"/>
           <w:szCs w:val="26"/>
         </w:rPr>
-        <w:t xml:space="preserve">Pull-up resistors on the </w:t>
-      </w:r>
-      <w:proofErr w:type="spellStart"/>
-      <w:r>
-        <w:rPr>
-          <w:sz w:val="26"/>
-          <w:szCs w:val="26"/>
-        </w:rPr>
-        <w:t>dW</w:t>
-      </w:r>
-      <w:proofErr w:type="spellEnd"/>
-      <w:r>
-        <w:rPr>
-          <w:sz w:val="26"/>
-          <w:szCs w:val="26"/>
-        </w:rPr>
-        <w:t>/(RESET) line must not be smaller than 10k</w:t>
+        <w:t>Pull-up resistors on the dW/(RESET) line must not be smaller than 10k</w:t>
       </w:r>
       <w:r>
         <w:rPr>
@@ -2906,13 +2883,8 @@
       <w:r>
         <w:t xml:space="preserve">pull up </w:t>
       </w:r>
-      <w:proofErr w:type="spellStart"/>
-      <w:r>
-        <w:t>prog</w:t>
-      </w:r>
-      <w:proofErr w:type="spellEnd"/>
-      <w:r>
-        <w:t xml:space="preserve"> button</w:t>
+      <w:r>
+        <w:t>prog button</w:t>
       </w:r>
     </w:p>
     <w:p>
@@ -2943,29 +2915,24 @@
         </w:pBdr>
       </w:pPr>
       <w:r>
-        <w:t xml:space="preserve">A 0.33 mF or larger tantalum, </w:t>
-      </w:r>
-      <w:proofErr w:type="spellStart"/>
-      <w:r>
-        <w:t>mylar</w:t>
-      </w:r>
-      <w:proofErr w:type="spellEnd"/>
-      <w:r>
-        <w:t xml:space="preserve">, or other capacitor having low internal impedance at high frequencies should be chosen. </w:t>
+        <w:t xml:space="preserve">A 0.33 mF or larger tantalum, mylar, or other capacitor having low internal impedance at high frequencies should be chosen. </w:t>
       </w:r>
     </w:p>
     <w:p/>
     <w:p>
       <w:r>
-        <w:t xml:space="preserve">I ignored that advise and used the multilayer ceramic caps that I use for the </w:t>
-      </w:r>
-      <w:proofErr w:type="spellStart"/>
-      <w:r>
-        <w:t>uC</w:t>
-      </w:r>
-      <w:proofErr w:type="spellEnd"/>
-      <w:r>
-        <w:t xml:space="preserve"> decoupling. I did that because the regulator datasheet says they are optional; so adding them in is probably better than not having them.</w:t>
+        <w:t>I ignored that advise and used the multilayer ceramic caps</w:t>
+      </w:r>
+      <w:r>
+        <w:t>.</w:t>
+      </w:r>
+      <w:r>
+        <w:t xml:space="preserve"> I did that because the regulator datasheet says they are optional; so adding them in is probably better than not having them.</w:t>
+      </w:r>
+    </w:p>
+    <w:p>
+      <w:r>
+        <w:t>But tantulum are crazy expensive</w:t>
       </w:r>
     </w:p>
     <w:p/>
@@ -2977,16 +2944,41 @@
     <w:p/>
     <w:p>
       <w:r>
-        <w:t xml:space="preserve">A normal </w:t>
-      </w:r>
-      <w:proofErr w:type="spellStart"/>
-      <w:r>
-        <w:t>decouping</w:t>
-      </w:r>
-      <w:proofErr w:type="spellEnd"/>
-      <w:r>
-        <w:t xml:space="preserve"> is 0.1uF or 0.01uF, I have 0.33uF for the regulator so I used 0.33uF instead. </w:t>
-      </w:r>
+        <w:t xml:space="preserve">A normal decouping </w:t>
+      </w:r>
+      <w:r>
+        <w:t xml:space="preserve">cap </w:t>
+      </w:r>
+      <w:r>
+        <w:t>is 0.1uF or 0.01uF</w:t>
+      </w:r>
+      <w:r>
+        <w:t>, I have used 0.1</w:t>
+      </w:r>
+      <w:r>
+        <w:t>uF</w:t>
+      </w:r>
+      <w:r>
+        <w:t>.</w:t>
+      </w:r>
+    </w:p>
+    <w:p/>
+    <w:p>
+      <w:r>
+        <w:t xml:space="preserve">Sparkfun have a good description of decoupling caps here: </w:t>
+      </w:r>
+      <w:hyperlink r:id="rId9" w:history="1">
+        <w:r>
+          <w:rPr>
+            <w:rStyle w:val="Hyperlink"/>
+          </w:rPr>
+          <w:t>https://learn.sparkfun.com/tutorials/capacitors/application-examples</w:t>
+        </w:r>
+      </w:hyperlink>
+    </w:p>
+    <w:p>
+      <w:bookmarkStart w:id="0" w:name="_GoBack"/>
+      <w:bookmarkEnd w:id="0"/>
     </w:p>
     <w:p/>
     <w:p/>
@@ -2998,26 +2990,10 @@
     <w:p/>
     <w:p>
       <w:r>
-        <w:t xml:space="preserve">I choose 20pF using a </w:t>
-      </w:r>
-      <w:proofErr w:type="spellStart"/>
-      <w:r>
-        <w:t>Cstray</w:t>
-      </w:r>
-      <w:proofErr w:type="spellEnd"/>
-      <w:r>
-        <w:t xml:space="preserve"> value of </w:t>
-      </w:r>
-      <w:r>
-        <w:t xml:space="preserve">10pF because I don’t have a clue and the crystal is a little distance from the </w:t>
-      </w:r>
-      <w:proofErr w:type="spellStart"/>
-      <w:r>
-        <w:t>uC</w:t>
-      </w:r>
-      <w:proofErr w:type="spellEnd"/>
-      <w:r>
-        <w:t>.</w:t>
+        <w:t xml:space="preserve">I choose 20pF using a Cstray value of </w:t>
+      </w:r>
+      <w:r>
+        <w:t>10pF because I don’t have a clue and the crystal is a little distance from the uC.</w:t>
       </w:r>
     </w:p>
     <w:p/>
@@ -3025,7 +3001,7 @@
       <w:r>
         <w:t xml:space="preserve">Reference: </w:t>
       </w:r>
-      <w:hyperlink r:id="rId9" w:history="1">
+      <w:hyperlink r:id="rId10" w:history="1">
         <w:r>
           <w:rPr>
             <w:rStyle w:val="Hyperlink"/>
@@ -3052,29 +3028,13 @@
     <w:p>
       <w:r>
         <w:tab/>
-        <w:t xml:space="preserve">could have used 1N4001 and it would work just the same. But I choose a 400V protection because I need a coil </w:t>
-      </w:r>
-      <w:proofErr w:type="spellStart"/>
-      <w:r>
-        <w:t>flyback</w:t>
-      </w:r>
-      <w:proofErr w:type="spellEnd"/>
-      <w:r>
-        <w:t xml:space="preserve"> diode. So I reused the same diode here.</w:t>
+        <w:t>could have used 1N4001 and it would work just the same. But I choose a 400V protection because I need a coil flyback diode. So I reused the same diode here.</w:t>
       </w:r>
     </w:p>
     <w:p/>
     <w:p>
       <w:r>
-        <w:t xml:space="preserve">D2 – diode </w:t>
-      </w:r>
-      <w:proofErr w:type="spellStart"/>
-      <w:r>
-        <w:t>flyback</w:t>
-      </w:r>
-      <w:proofErr w:type="spellEnd"/>
-      <w:r>
-        <w:t xml:space="preserve"> relay</w:t>
+        <w:t>D2 – diode flyback relay</w:t>
       </w:r>
     </w:p>
     <w:p/>
@@ -3103,30 +3063,11 @@
         <w:t xml:space="preserve"> because I wanted a small size relay. It provided 10A rating which is plenty good enough for a garage door opener. </w:t>
       </w:r>
       <w:r>
-        <w:t xml:space="preserve">It works on </w:t>
-      </w:r>
-      <w:proofErr w:type="spellStart"/>
-      <w:r>
-        <w:t>upto</w:t>
-      </w:r>
-      <w:proofErr w:type="spellEnd"/>
-      <w:r>
-        <w:t xml:space="preserve"> VAC 227, and </w:t>
-      </w:r>
-      <w:proofErr w:type="spellStart"/>
-      <w:r>
-        <w:t>upto</w:t>
-      </w:r>
-      <w:proofErr w:type="spellEnd"/>
-      <w:r>
-        <w:t xml:space="preserve"> 28VDC. So it has a good overall usage,</w:t>
+        <w:t>It works on upto VAC 227, and upto 28VDC. So it has a good overall usage,</w:t>
       </w:r>
     </w:p>
     <w:p/>
-    <w:p>
-      <w:bookmarkStart w:id="0" w:name="_GoBack"/>
-      <w:bookmarkEnd w:id="0"/>
-    </w:p>
+    <w:p/>
     <w:sectPr>
       <w:pgSz w:w="12240" w:h="15840"/>
       <w:pgMar w:top="1440" w:right="1440" w:bottom="1440" w:left="1440" w:header="720" w:footer="720" w:gutter="0"/>
@@ -3919,7 +3860,7 @@
 </file>
 
 <file path=customXml/itemProps1.xml><?xml version="1.0" encoding="utf-8"?>
-<ds:datastoreItem xmlns:ds="http://schemas.openxmlformats.org/officeDocument/2006/customXml" ds:itemID="{DF0D311E-C2FC-B54C-89EE-A00F6EA4CD72}">
+<ds:datastoreItem xmlns:ds="http://schemas.openxmlformats.org/officeDocument/2006/customXml" ds:itemID="{F0708BDD-926E-4D40-9A80-2D5ADED7C201}">
   <ds:schemaRefs>
     <ds:schemaRef ds:uri="http://schemas.openxmlformats.org/officeDocument/2006/bibliography"/>
   </ds:schemaRefs>

</xml_diff>